<commit_message>
Update Sound List with More Sounds
- Updated Sound list with a more complete list of sounds needed
</commit_message>
<xml_diff>
--- a/Sound List.docx
+++ b/Sound List.docx
@@ -46,49 +46,220 @@
         </w:numPr>
       </w:pPr>
       <w:r>
-        <w:t>Wardrobe: opening / closing</w:t>
-      </w:r>
-    </w:p>
-    <w:p>
-      <w:pPr>
-        <w:pStyle w:val="ListParagraph"/>
-        <w:numPr>
-          <w:ilvl w:val="0"/>
-          <w:numId w:val="1"/>
-        </w:numPr>
-      </w:pPr>
-      <w:r>
-        <w:t>Light switch: on / off</w:t>
-      </w:r>
-    </w:p>
-    <w:p>
-      <w:pPr>
-        <w:pStyle w:val="ListParagraph"/>
-        <w:numPr>
-          <w:ilvl w:val="0"/>
-          <w:numId w:val="1"/>
-        </w:numPr>
-      </w:pPr>
-      <w:r>
-        <w:t>Door: opening / closing, locking / unlocking</w:t>
-      </w:r>
-    </w:p>
-    <w:p>
-      <w:pPr>
-        <w:pStyle w:val="ListParagraph"/>
-        <w:numPr>
-          <w:ilvl w:val="0"/>
-          <w:numId w:val="1"/>
-        </w:numPr>
-      </w:pPr>
-      <w:r>
-        <w:t xml:space="preserve">Walking sounds: </w:t>
-      </w:r>
-      <w:r>
-        <w:t>wood walk</w:t>
+        <w:t xml:space="preserve">Cupboard Door Open / </w:t>
       </w:r>
       <w:bookmarkStart w:id="0" w:name="_GoBack"/>
       <w:bookmarkEnd w:id="0"/>
+      <w:r>
+        <w:t>Close</w:t>
+      </w:r>
+    </w:p>
+    <w:p>
+      <w:pPr>
+        <w:pStyle w:val="ListParagraph"/>
+        <w:numPr>
+          <w:ilvl w:val="0"/>
+          <w:numId w:val="1"/>
+        </w:numPr>
+      </w:pPr>
+      <w:r>
+        <w:t>Wardrobe: opening / closing</w:t>
+      </w:r>
+    </w:p>
+    <w:p>
+      <w:pPr>
+        <w:pStyle w:val="ListParagraph"/>
+        <w:numPr>
+          <w:ilvl w:val="0"/>
+          <w:numId w:val="1"/>
+        </w:numPr>
+      </w:pPr>
+      <w:r>
+        <w:t>Light switch: on / off</w:t>
+      </w:r>
+    </w:p>
+    <w:p>
+      <w:pPr>
+        <w:pStyle w:val="ListParagraph"/>
+        <w:numPr>
+          <w:ilvl w:val="0"/>
+          <w:numId w:val="1"/>
+        </w:numPr>
+      </w:pPr>
+      <w:r>
+        <w:t>Door: opening / closing, locking / unlocking</w:t>
+      </w:r>
+    </w:p>
+    <w:p>
+      <w:pPr>
+        <w:pStyle w:val="ListParagraph"/>
+        <w:numPr>
+          <w:ilvl w:val="0"/>
+          <w:numId w:val="1"/>
+        </w:numPr>
+      </w:pPr>
+      <w:r>
+        <w:t xml:space="preserve">Walking sounds: </w:t>
+      </w:r>
+      <w:r>
+        <w:t>wood walk</w:t>
+      </w:r>
+    </w:p>
+    <w:p>
+      <w:pPr>
+        <w:pStyle w:val="ListParagraph"/>
+        <w:numPr>
+          <w:ilvl w:val="0"/>
+          <w:numId w:val="1"/>
+        </w:numPr>
+      </w:pPr>
+      <w:r>
+        <w:t>Objects: Hitting Surfaces, breaking porcelain</w:t>
+      </w:r>
+    </w:p>
+    <w:p>
+      <w:pPr>
+        <w:pStyle w:val="ListParagraph"/>
+        <w:numPr>
+          <w:ilvl w:val="0"/>
+          <w:numId w:val="1"/>
+        </w:numPr>
+      </w:pPr>
+      <w:r>
+        <w:t>Tap on/of</w:t>
+      </w:r>
+    </w:p>
+    <w:p>
+      <w:pPr>
+        <w:pStyle w:val="ListParagraph"/>
+        <w:numPr>
+          <w:ilvl w:val="0"/>
+          <w:numId w:val="1"/>
+        </w:numPr>
+      </w:pPr>
+      <w:r>
+        <w:t>Shower On/Off/Shower Running Sound</w:t>
+      </w:r>
+    </w:p>
+    <w:p>
+      <w:pPr>
+        <w:pStyle w:val="ListParagraph"/>
+        <w:numPr>
+          <w:ilvl w:val="0"/>
+          <w:numId w:val="1"/>
+        </w:numPr>
+      </w:pPr>
+      <w:r>
+        <w:t>Clothes Rustling</w:t>
+      </w:r>
+    </w:p>
+    <w:p>
+      <w:pPr>
+        <w:pStyle w:val="ListParagraph"/>
+        <w:numPr>
+          <w:ilvl w:val="0"/>
+          <w:numId w:val="1"/>
+        </w:numPr>
+      </w:pPr>
+      <w:r>
+        <w:t>Fridge Open/Close/Running (Humming Sound)</w:t>
+      </w:r>
+    </w:p>
+    <w:p>
+      <w:pPr>
+        <w:pStyle w:val="ListParagraph"/>
+        <w:numPr>
+          <w:ilvl w:val="0"/>
+          <w:numId w:val="1"/>
+        </w:numPr>
+      </w:pPr>
+      <w:r>
+        <w:t>Toaster Push Down/Pop Up</w:t>
+      </w:r>
+    </w:p>
+    <w:p>
+      <w:pPr>
+        <w:pStyle w:val="ListParagraph"/>
+        <w:numPr>
+          <w:ilvl w:val="0"/>
+          <w:numId w:val="1"/>
+        </w:numPr>
+      </w:pPr>
+      <w:r>
+        <w:t>Kettle On/Off/Running</w:t>
+      </w:r>
+    </w:p>
+    <w:p>
+      <w:pPr>
+        <w:pStyle w:val="ListParagraph"/>
+        <w:numPr>
+          <w:ilvl w:val="0"/>
+          <w:numId w:val="1"/>
+        </w:numPr>
+      </w:pPr>
+      <w:r>
+        <w:t>Stove On/Off/Gas Running</w:t>
+      </w:r>
+    </w:p>
+    <w:p>
+      <w:pPr>
+        <w:pStyle w:val="ListParagraph"/>
+        <w:numPr>
+          <w:ilvl w:val="0"/>
+          <w:numId w:val="1"/>
+        </w:numPr>
+      </w:pPr>
+      <w:r>
+        <w:t>Oven Running</w:t>
+      </w:r>
+    </w:p>
+    <w:p>
+      <w:pPr>
+        <w:pStyle w:val="ListParagraph"/>
+        <w:numPr>
+          <w:ilvl w:val="0"/>
+          <w:numId w:val="1"/>
+        </w:numPr>
+      </w:pPr>
+      <w:r>
+        <w:t>Stirring Tea</w:t>
+      </w:r>
+    </w:p>
+    <w:p>
+      <w:pPr>
+        <w:pStyle w:val="ListParagraph"/>
+        <w:numPr>
+          <w:ilvl w:val="0"/>
+          <w:numId w:val="1"/>
+        </w:numPr>
+      </w:pPr>
+      <w:r>
+        <w:t>Spoon Hitting Surface/Tea Mug</w:t>
+      </w:r>
+    </w:p>
+    <w:p>
+      <w:pPr>
+        <w:pStyle w:val="ListParagraph"/>
+        <w:numPr>
+          <w:ilvl w:val="0"/>
+          <w:numId w:val="1"/>
+        </w:numPr>
+      </w:pPr>
+      <w:r>
+        <w:t>Shower Door Open/Close</w:t>
+      </w:r>
+    </w:p>
+    <w:p>
+      <w:pPr>
+        <w:pStyle w:val="ListParagraph"/>
+        <w:numPr>
+          <w:ilvl w:val="0"/>
+          <w:numId w:val="1"/>
+        </w:numPr>
+      </w:pPr>
+      <w:r>
+        <w:t>Items Brushing across Kitchen Surface</w:t>
+      </w:r>
     </w:p>
     <w:p/>
     <w:sectPr>
@@ -239,7 +410,7 @@
       </w:pPr>
     </w:pPrDefault>
   </w:docDefaults>
-  <w:latentStyles w:defLockedState="0" w:defUIPriority="99" w:defSemiHidden="0" w:defUnhideWhenUsed="0" w:defQFormat="0" w:count="375">
+  <w:latentStyles w:defLockedState="0" w:defUIPriority="99" w:defSemiHidden="0" w:defUnhideWhenUsed="0" w:defQFormat="0" w:count="377">
     <w:lsdException w:name="Normal" w:uiPriority="0" w:qFormat="1"/>
     <w:lsdException w:name="heading 1" w:uiPriority="9" w:qFormat="1"/>
     <w:lsdException w:name="heading 2" w:semiHidden="1" w:uiPriority="9" w:unhideWhenUsed="1" w:qFormat="1"/>
@@ -345,7 +516,6 @@
     <w:lsdException w:name="HTML Sample" w:semiHidden="1" w:unhideWhenUsed="1"/>
     <w:lsdException w:name="HTML Typewriter" w:semiHidden="1" w:unhideWhenUsed="1"/>
     <w:lsdException w:name="HTML Variable" w:semiHidden="1" w:unhideWhenUsed="1"/>
-    <w:lsdException w:name="Normal Table" w:semiHidden="1" w:unhideWhenUsed="1"/>
     <w:lsdException w:name="annotation subject" w:semiHidden="1" w:unhideWhenUsed="1"/>
     <w:lsdException w:name="No List" w:semiHidden="1" w:unhideWhenUsed="1"/>
     <w:lsdException w:name="Outline List 1" w:semiHidden="1" w:unhideWhenUsed="1"/>
@@ -391,11 +561,9 @@
     <w:lsdException w:name="Table Subtle 1" w:semiHidden="1" w:unhideWhenUsed="1"/>
     <w:lsdException w:name="Table Subtle 2" w:semiHidden="1" w:unhideWhenUsed="1"/>
     <w:lsdException w:name="Table Web 1" w:semiHidden="1" w:unhideWhenUsed="1"/>
-    <w:lsdException w:name="Table Web 2" w:semiHidden="1" w:unhideWhenUsed="1"/>
     <w:lsdException w:name="Table Web 3" w:semiHidden="1" w:unhideWhenUsed="1"/>
     <w:lsdException w:name="Balloon Text" w:semiHidden="1" w:unhideWhenUsed="1"/>
     <w:lsdException w:name="Table Grid" w:uiPriority="39"/>
-    <w:lsdException w:name="Table Theme" w:semiHidden="1" w:unhideWhenUsed="1"/>
     <w:lsdException w:name="Placeholder Text" w:semiHidden="1"/>
     <w:lsdException w:name="No Spacing" w:uiPriority="1" w:qFormat="1"/>
     <w:lsdException w:name="Light Shading" w:uiPriority="60"/>
@@ -615,6 +783,8 @@
     <w:lsdException w:name="Smart Hyperlink" w:semiHidden="1" w:unhideWhenUsed="1"/>
     <w:lsdException w:name="Hashtag" w:semiHidden="1" w:unhideWhenUsed="1"/>
     <w:lsdException w:name="Unresolved Mention" w:semiHidden="1" w:unhideWhenUsed="1"/>
+    <w:lsdException w:name="Smart Link" w:semiHidden="1" w:unhideWhenUsed="1"/>
+    <w:lsdException w:name="Smart Link Error" w:semiHidden="1" w:unhideWhenUsed="1"/>
   </w:latentStyles>
   <w:style w:type="paragraph" w:default="1" w:styleId="Normal">
     <w:name w:val="Normal"/>

</xml_diff>